<commit_message>
Optimize tokens needed to send and some minor changes
</commit_message>
<xml_diff>
--- a/NoteDemo.docx
+++ b/NoteDemo.docx
@@ -186,94 +186,7 @@
         <w:t>OpenAI API phải liên kết credit card mới dùng được, không phải tài khoản nào cũng có 5$ miễn phí dùng lần đầu.</w:t>
       </w:r>
       <w:r>
-        <w:rPr>
-          <w:lang w:val="en-US"/>
-        </w:rPr>
-        <w:t xml:space="preserve"> </w:t>
-      </w:r>
-      <w:proofErr w:type="spellStart"/>
-      <w:r>
-        <w:rPr>
-          <w:lang w:val="en-US"/>
-        </w:rPr>
-        <w:t>Có</w:t>
-      </w:r>
-      <w:proofErr w:type="spellEnd"/>
-      <w:r>
-        <w:rPr>
-          <w:lang w:val="en-US"/>
-        </w:rPr>
-        <w:t xml:space="preserve"> </w:t>
-      </w:r>
-      <w:proofErr w:type="spellStart"/>
-      <w:r>
-        <w:rPr>
-          <w:lang w:val="en-US"/>
-        </w:rPr>
-        <w:t>giới</w:t>
-      </w:r>
-      <w:proofErr w:type="spellEnd"/>
-      <w:r>
-        <w:rPr>
-          <w:lang w:val="en-US"/>
-        </w:rPr>
-        <w:t xml:space="preserve"> </w:t>
-      </w:r>
-      <w:proofErr w:type="spellStart"/>
-      <w:r>
-        <w:rPr>
-          <w:lang w:val="en-US"/>
-        </w:rPr>
-        <w:t>hạn</w:t>
-      </w:r>
-      <w:proofErr w:type="spellEnd"/>
-      <w:r>
-        <w:rPr>
-          <w:lang w:val="en-US"/>
-        </w:rPr>
-        <w:t xml:space="preserve"> input token, </w:t>
-      </w:r>
-      <w:proofErr w:type="spellStart"/>
-      <w:r>
-        <w:rPr>
-          <w:lang w:val="en-US"/>
-        </w:rPr>
-        <w:t>tối</w:t>
-      </w:r>
-      <w:proofErr w:type="spellEnd"/>
-      <w:r>
-        <w:rPr>
-          <w:lang w:val="en-US"/>
-        </w:rPr>
-        <w:t xml:space="preserve"> </w:t>
-      </w:r>
-      <w:proofErr w:type="spellStart"/>
-      <w:r>
-        <w:rPr>
-          <w:lang w:val="en-US"/>
-        </w:rPr>
-        <w:t>đa</w:t>
-      </w:r>
-      <w:proofErr w:type="spellEnd"/>
-      <w:r>
-        <w:rPr>
-          <w:lang w:val="en-US"/>
-        </w:rPr>
-        <w:t xml:space="preserve"> </w:t>
-      </w:r>
-      <w:proofErr w:type="spellStart"/>
-      <w:r>
-        <w:rPr>
-          <w:lang w:val="en-US"/>
-        </w:rPr>
-        <w:t>là</w:t>
-      </w:r>
-      <w:proofErr w:type="spellEnd"/>
-      <w:r>
-        <w:rPr>
-          <w:lang w:val="en-US"/>
-        </w:rPr>
-        <w:t xml:space="preserve"> 16385 token.</w:t>
+        <w:t xml:space="preserve"> Có giới hạn input token, tối đa là 16385 token.</w:t>
       </w:r>
       <w:r>
         <w:t xml:space="preserve"> Model </w:t>
@@ -338,9 +251,6 @@
     <w:p>
       <w:pPr>
         <w:jc w:val="both"/>
-        <w:rPr>
-          <w:lang w:val="en-US"/>
-        </w:rPr>
       </w:pPr>
       <w:r>
         <w:t xml:space="preserve">(source: </w:t>
@@ -356,6 +266,199 @@
       <w:r>
         <w:t xml:space="preserve"> )</w:t>
       </w:r>
+    </w:p>
+    <w:p>
+      <w:pPr>
+        <w:jc w:val="both"/>
+      </w:pPr>
+    </w:p>
+    <w:p>
+      <w:pPr>
+        <w:jc w:val="both"/>
+      </w:pPr>
+      <w:r>
+        <w:t>Promt để test nhanh:</w:t>
+      </w:r>
+    </w:p>
+    <w:p>
+      <w:pPr>
+        <w:jc w:val="both"/>
+      </w:pPr>
+      <w:r>
+        <w:t>Xin chào shop!</w:t>
+      </w:r>
+    </w:p>
+    <w:p>
+      <w:pPr>
+        <w:jc w:val="both"/>
+      </w:pPr>
+      <w:r>
+        <w:t>Shop hãy liệt kê các mặt hàng được không?</w:t>
+      </w:r>
+    </w:p>
+    <w:p>
+      <w:pPr>
+        <w:jc w:val="both"/>
+      </w:pPr>
+      <w:r>
+        <w:t>Mình muốn mua 4 cây bút bi, 2 bút xoá, 3 bút chì, 1 cục tẩy, 4 quyển vở và 1 cây thước nha</w:t>
+      </w:r>
+    </w:p>
+    <w:p>
+      <w:pPr>
+        <w:jc w:val="both"/>
+      </w:pPr>
+      <w:r>
+        <w:t>Mình muốn mua 2 quyển 96 trang và 2 quyển 200 trang nha</w:t>
+      </w:r>
+    </w:p>
+    <w:p>
+      <w:pPr>
+        <w:jc w:val="both"/>
+        <w:rPr>
+          <w:lang w:val="en-US"/>
+        </w:rPr>
+      </w:pPr>
+      <w:r>
+        <w:t>À shop hãy cho thêm 1 hộp bút nữa nha</w:t>
+      </w:r>
+    </w:p>
+    <w:p>
+      <w:pPr>
+        <w:jc w:val="both"/>
+        <w:rPr>
+          <w:lang w:val="en-US"/>
+        </w:rPr>
+      </w:pPr>
+      <w:proofErr w:type="spellStart"/>
+      <w:r>
+        <w:rPr>
+          <w:lang w:val="en-US"/>
+        </w:rPr>
+        <w:lastRenderedPageBreak/>
+        <w:t>Hãy</w:t>
+      </w:r>
+      <w:proofErr w:type="spellEnd"/>
+      <w:r>
+        <w:rPr>
+          <w:lang w:val="en-US"/>
+        </w:rPr>
+        <w:t xml:space="preserve"> </w:t>
+      </w:r>
+      <w:proofErr w:type="spellStart"/>
+      <w:r>
+        <w:rPr>
+          <w:lang w:val="en-US"/>
+        </w:rPr>
+        <w:t>tính</w:t>
+      </w:r>
+      <w:proofErr w:type="spellEnd"/>
+      <w:r>
+        <w:rPr>
+          <w:lang w:val="en-US"/>
+        </w:rPr>
+        <w:t xml:space="preserve"> </w:t>
+      </w:r>
+      <w:proofErr w:type="spellStart"/>
+      <w:r>
+        <w:rPr>
+          <w:lang w:val="en-US"/>
+        </w:rPr>
+        <w:t>tổng</w:t>
+      </w:r>
+      <w:proofErr w:type="spellEnd"/>
+      <w:r>
+        <w:rPr>
+          <w:lang w:val="en-US"/>
+        </w:rPr>
+        <w:t xml:space="preserve"> </w:t>
+      </w:r>
+      <w:proofErr w:type="spellStart"/>
+      <w:r>
+        <w:rPr>
+          <w:lang w:val="en-US"/>
+        </w:rPr>
+        <w:t>tiền</w:t>
+      </w:r>
+      <w:proofErr w:type="spellEnd"/>
+      <w:r>
+        <w:rPr>
+          <w:lang w:val="en-US"/>
+        </w:rPr>
+        <w:t xml:space="preserve"> </w:t>
+      </w:r>
+      <w:proofErr w:type="spellStart"/>
+      <w:r>
+        <w:rPr>
+          <w:lang w:val="en-US"/>
+        </w:rPr>
+        <w:t>hàng</w:t>
+      </w:r>
+      <w:proofErr w:type="spellEnd"/>
+      <w:r>
+        <w:rPr>
+          <w:lang w:val="en-US"/>
+        </w:rPr>
+        <w:t xml:space="preserve"> </w:t>
+      </w:r>
+      <w:proofErr w:type="spellStart"/>
+      <w:r>
+        <w:rPr>
+          <w:lang w:val="en-US"/>
+        </w:rPr>
+        <w:t>mình</w:t>
+      </w:r>
+      <w:proofErr w:type="spellEnd"/>
+      <w:r>
+        <w:rPr>
+          <w:lang w:val="en-US"/>
+        </w:rPr>
+        <w:t xml:space="preserve"> </w:t>
+      </w:r>
+      <w:proofErr w:type="spellStart"/>
+      <w:r>
+        <w:rPr>
+          <w:lang w:val="en-US"/>
+        </w:rPr>
+        <w:t>muốn</w:t>
+      </w:r>
+      <w:proofErr w:type="spellEnd"/>
+      <w:r>
+        <w:rPr>
+          <w:lang w:val="en-US"/>
+        </w:rPr>
+        <w:t xml:space="preserve"> </w:t>
+      </w:r>
+      <w:proofErr w:type="spellStart"/>
+      <w:r>
+        <w:rPr>
+          <w:lang w:val="en-US"/>
+        </w:rPr>
+        <w:t>mua</w:t>
+      </w:r>
+      <w:proofErr w:type="spellEnd"/>
+      <w:r>
+        <w:rPr>
+          <w:lang w:val="en-US"/>
+        </w:rPr>
+        <w:t xml:space="preserve"> </w:t>
+      </w:r>
+      <w:proofErr w:type="spellStart"/>
+      <w:r>
+        <w:rPr>
+          <w:lang w:val="en-US"/>
+        </w:rPr>
+        <w:t>nha</w:t>
+      </w:r>
+      <w:proofErr w:type="spellEnd"/>
+    </w:p>
+    <w:p>
+      <w:pPr>
+        <w:jc w:val="both"/>
+        <w:rPr>
+          <w:lang w:val="en-US"/>
+        </w:rPr>
+      </w:pPr>
     </w:p>
     <w:sectPr>
       <w:pgSz w:w="12240" w:h="15840"/>

</xml_diff>